<commit_message>
fixed the delear and mikkie merge
</commit_message>
<xml_diff>
--- a/Techincal Style Guide.docx
+++ b/Techincal Style Guide.docx
@@ -1,6 +1,6 @@
 
 <file path=word/document.xml><?xml version="1.0" encoding="utf-8"?>
-<w:document xmlns:wpc="http://schemas.microsoft.com/office/word/2010/wordprocessingCanvas" xmlns:cx="http://schemas.microsoft.com/office/drawing/2014/chartex" xmlns:cx1="http://schemas.microsoft.com/office/drawing/2015/9/8/chartex" xmlns:cx2="http://schemas.microsoft.com/office/drawing/2015/10/21/chartex" xmlns:cx3="http://schemas.microsoft.com/office/drawing/2016/5/9/chartex" xmlns:cx4="http://schemas.microsoft.com/office/drawing/2016/5/10/chartex" xmlns:cx5="http://schemas.microsoft.com/office/drawing/2016/5/11/chartex" xmlns:cx6="http://schemas.microsoft.com/office/drawing/2016/5/12/chartex" xmlns:cx7="http://schemas.microsoft.com/office/drawing/2016/5/13/chartex" xmlns:cx8="http://schemas.microsoft.com/office/drawing/2016/5/14/chartex" xmlns:mc="http://schemas.openxmlformats.org/markup-compatibility/2006" xmlns:aink="http://schemas.microsoft.com/office/drawing/2016/ink" xmlns:am3d="http://schemas.microsoft.com/office/drawing/2017/model3d" xmlns:o="urn:schemas-microsoft-com:office:office" xmlns:oel="http://schemas.microsoft.com/office/2019/extlst" xmlns:r="http://schemas.openxmlformats.org/officeDocument/2006/relationships" xmlns:m="http://schemas.openxmlformats.org/officeDocument/2006/math" xmlns:v="urn:schemas-microsoft-com:vml" xmlns:wp14="http://schemas.microsoft.com/office/word/2010/wordprocessingDrawing" xmlns:wp="http://schemas.openxmlformats.org/drawingml/2006/wordprocessingDrawing" xmlns:w10="urn:schemas-microsoft-com:office:word" xmlns:w="http://schemas.openxmlformats.org/wordprocessingml/2006/main" xmlns:w14="http://schemas.microsoft.com/office/word/2010/wordml" xmlns:w15="http://schemas.microsoft.com/office/word/2012/wordml" xmlns:w16cex="http://schemas.microsoft.com/office/word/2018/wordml/cex" xmlns:w16cid="http://schemas.microsoft.com/office/word/2016/wordml/cid" xmlns:w16="http://schemas.microsoft.com/office/word/2018/wordml" xmlns:w16sdtdh="http://schemas.microsoft.com/office/word/2020/wordml/sdtdatahash" xmlns:w16se="http://schemas.microsoft.com/office/word/2015/wordml/symex" xmlns:wpg="http://schemas.microsoft.com/office/word/2010/wordprocessingGroup" xmlns:wpi="http://schemas.microsoft.com/office/word/2010/wordprocessingInk" xmlns:wne="http://schemas.microsoft.com/office/word/2006/wordml" xmlns:wps="http://schemas.microsoft.com/office/word/2010/wordprocessingShape" mc:Ignorable="w14 w15 w16se w16cid w16 w16cex w16sdtdh wp14">
+<w:document xmlns:wpc="http://schemas.microsoft.com/office/word/2010/wordprocessingCanvas" xmlns:cx="http://schemas.microsoft.com/office/drawing/2014/chartex" xmlns:cx1="http://schemas.microsoft.com/office/drawing/2015/9/8/chartex" xmlns:cx2="http://schemas.microsoft.com/office/drawing/2015/10/21/chartex" xmlns:cx3="http://schemas.microsoft.com/office/drawing/2016/5/9/chartex" xmlns:cx4="http://schemas.microsoft.com/office/drawing/2016/5/10/chartex" xmlns:cx5="http://schemas.microsoft.com/office/drawing/2016/5/11/chartex" xmlns:cx6="http://schemas.microsoft.com/office/drawing/2016/5/12/chartex" xmlns:cx7="http://schemas.microsoft.com/office/drawing/2016/5/13/chartex" xmlns:cx8="http://schemas.microsoft.com/office/drawing/2016/5/14/chartex" xmlns:mc="http://schemas.openxmlformats.org/markup-compatibility/2006" xmlns:aink="http://schemas.microsoft.com/office/drawing/2016/ink" xmlns:am3d="http://schemas.microsoft.com/office/drawing/2017/model3d" xmlns:o="urn:schemas-microsoft-com:office:office" xmlns:r="http://schemas.openxmlformats.org/officeDocument/2006/relationships" xmlns:m="http://schemas.openxmlformats.org/officeDocument/2006/math" xmlns:v="urn:schemas-microsoft-com:vml" xmlns:wp14="http://schemas.microsoft.com/office/word/2010/wordprocessingDrawing" xmlns:wp="http://schemas.openxmlformats.org/drawingml/2006/wordprocessingDrawing" xmlns:w10="urn:schemas-microsoft-com:office:word" xmlns:w="http://schemas.openxmlformats.org/wordprocessingml/2006/main" xmlns:w14="http://schemas.microsoft.com/office/word/2010/wordml" xmlns:w15="http://schemas.microsoft.com/office/word/2012/wordml" xmlns:w16cex="http://schemas.microsoft.com/office/word/2018/wordml/cex" xmlns:w16cid="http://schemas.microsoft.com/office/word/2016/wordml/cid" xmlns:w16="http://schemas.microsoft.com/office/word/2018/wordml" xmlns:w16sdtdh="http://schemas.microsoft.com/office/word/2020/wordml/sdtdatahash" xmlns:w16se="http://schemas.microsoft.com/office/word/2015/wordml/symex" xmlns:wpg="http://schemas.microsoft.com/office/word/2010/wordprocessingGroup" xmlns:wpi="http://schemas.microsoft.com/office/word/2010/wordprocessingInk" xmlns:wne="http://schemas.microsoft.com/office/word/2006/wordml" xmlns:wps="http://schemas.microsoft.com/office/word/2010/wordprocessingShape" mc:Ignorable="w14 w15 w16se w16cid w16 w16cex w16sdtdh wp14">
   <w:body>
     <w:p>
       <w:pPr>
@@ -35,8 +35,30 @@
         <w:rPr>
           <w:rStyle w:val="IntenseEmphasis"/>
         </w:rPr>
-        <w:t>//cin, cout</w:t>
-      </w:r>
+        <w:t>//</w:t>
+      </w:r>
+      <w:proofErr w:type="spellStart"/>
+      <w:r>
+        <w:rPr>
+          <w:rStyle w:val="IntenseEmphasis"/>
+        </w:rPr>
+        <w:t>cin</w:t>
+      </w:r>
+      <w:proofErr w:type="spellEnd"/>
+      <w:r>
+        <w:rPr>
+          <w:rStyle w:val="IntenseEmphasis"/>
+        </w:rPr>
+        <w:t xml:space="preserve">, </w:t>
+      </w:r>
+      <w:proofErr w:type="spellStart"/>
+      <w:r>
+        <w:rPr>
+          <w:rStyle w:val="IntenseEmphasis"/>
+        </w:rPr>
+        <w:t>cout</w:t>
+      </w:r>
+      <w:proofErr w:type="spellEnd"/>
     </w:p>
     <w:p>
       <w:r>
@@ -76,7 +98,15 @@
         </w:rPr>
       </w:pPr>
       <w:r>
-        <w:t>&lt;fstream&gt;</w:t>
+        <w:t>&lt;</w:t>
+      </w:r>
+      <w:proofErr w:type="spellStart"/>
+      <w:r>
+        <w:t>fstream</w:t>
+      </w:r>
+      <w:proofErr w:type="spellEnd"/>
+      <w:r>
+        <w:t>&gt;</w:t>
       </w:r>
       <w:r>
         <w:t xml:space="preserve"> </w:t>
@@ -94,6 +124,42 @@
         <w:t>reading, writing to file</w:t>
       </w:r>
     </w:p>
+    <w:p>
+      <w:pPr>
+        <w:rPr>
+          <w:b/>
+          <w:bCs/>
+          <w:i/>
+          <w:iCs/>
+          <w:color w:val="549E39" w:themeColor="accent1"/>
+        </w:rPr>
+      </w:pPr>
+      <w:r>
+        <w:t>&lt;</w:t>
+      </w:r>
+      <w:proofErr w:type="spellStart"/>
+      <w:r>
+        <w:t>cstdio</w:t>
+      </w:r>
+      <w:proofErr w:type="spellEnd"/>
+      <w:r>
+        <w:t xml:space="preserve">&gt; </w:t>
+      </w:r>
+      <w:r>
+        <w:rPr>
+          <w:rStyle w:val="IntenseEmphasis"/>
+        </w:rPr>
+        <w:t>//</w:t>
+      </w:r>
+      <w:proofErr w:type="spellStart"/>
+      <w:r>
+        <w:rPr>
+          <w:rStyle w:val="IntenseEmphasis"/>
+        </w:rPr>
+        <w:t>eof</w:t>
+      </w:r>
+      <w:proofErr w:type="spellEnd"/>
+    </w:p>
     <w:p/>
     <w:p>
       <w:pPr>
@@ -104,9 +170,92 @@
       </w:r>
     </w:p>
     <w:p>
-      <w:pPr>
-        <w:rPr>
-          <w:rStyle w:val="IntenseEmphasis"/>
+      <w:r>
+        <w:t xml:space="preserve">struct </w:t>
+      </w:r>
+      <w:proofErr w:type="spellStart"/>
+      <w:r>
+        <w:rPr>
+          <w:b/>
+          <w:bCs/>
+        </w:rPr>
+        <w:t>PersonalInfo</w:t>
+      </w:r>
+      <w:proofErr w:type="spellEnd"/>
+      <w:r>
+        <w:tab/>
+      </w:r>
+      <w:r>
+        <w:t xml:space="preserve">string </w:t>
+      </w:r>
+      <w:proofErr w:type="spellStart"/>
+      <w:r>
+        <w:t>fName</w:t>
+      </w:r>
+      <w:proofErr w:type="spellEnd"/>
+      <w:r>
+        <w:t xml:space="preserve">, </w:t>
+      </w:r>
+      <w:proofErr w:type="spellStart"/>
+      <w:r>
+        <w:t>lName</w:t>
+      </w:r>
+      <w:proofErr w:type="spellEnd"/>
+      <w:r>
+        <w:t>, address, phone, location</w:t>
+      </w:r>
+      <w:r>
+        <w:br/>
+      </w:r>
+      <w:r>
+        <w:tab/>
+      </w:r>
+      <w:r>
+        <w:tab/>
+      </w:r>
+      <w:r>
+        <w:tab/>
+        <w:t xml:space="preserve">char </w:t>
+      </w:r>
+      <w:proofErr w:type="gramStart"/>
+      <w:r>
+        <w:t>email[</w:t>
+      </w:r>
+      <w:proofErr w:type="gramEnd"/>
+      <w:r>
+        <w:t xml:space="preserve">30], </w:t>
+      </w:r>
+      <w:proofErr w:type="spellStart"/>
+      <w:r>
+        <w:t>bloodGroup</w:t>
+      </w:r>
+      <w:proofErr w:type="spellEnd"/>
+      <w:r>
+        <w:t>[10]</w:t>
+      </w:r>
+      <w:r>
+        <w:br/>
+      </w:r>
+      <w:r>
+        <w:tab/>
+      </w:r>
+      <w:r>
+        <w:tab/>
+      </w:r>
+      <w:r>
+        <w:tab/>
+        <w:t>int date;</w:t>
+      </w:r>
+    </w:p>
+    <w:p>
+      <w:pPr>
+        <w:rPr>
+          <w:rStyle w:val="IntenseEmphasis"/>
+          <w:b w:val="0"/>
+          <w:bCs w:val="0"/>
+          <w:i w:val="0"/>
+          <w:iCs w:val="0"/>
+          <w:color w:val="auto"/>
         </w:rPr>
       </w:pPr>
       <w:r>
@@ -138,6 +287,36 @@
         <w:br/>
       </w:r>
       <w:r>
+        <w:tab/>
+      </w:r>
+      <w:r>
+        <w:tab/>
+        <w:t xml:space="preserve">- </w:t>
+      </w:r>
+      <w:proofErr w:type="spellStart"/>
+      <w:r>
+        <w:rPr>
+          <w:b/>
+          <w:bCs/>
+        </w:rPr>
+        <w:t>PersonalInfo</w:t>
+      </w:r>
+      <w:proofErr w:type="spellEnd"/>
+      <w:r>
+        <w:t xml:space="preserve"> </w:t>
+      </w:r>
+      <w:proofErr w:type="spellStart"/>
+      <w:r>
+        <w:t>uData</w:t>
+      </w:r>
+      <w:proofErr w:type="spellEnd"/>
+      <w:r>
+        <w:t>;</w:t>
+      </w:r>
+      <w:r>
+        <w:br/>
+      </w:r>
+      <w:r>
         <w:rPr>
           <w:rStyle w:val="IntenseEmphasis"/>
         </w:rPr>
@@ -173,90 +352,149 @@
         <w:t>// vector of User struct</w:t>
       </w:r>
     </w:p>
+    <w:p>
+      <w:pPr>
+        <w:rPr>
+          <w:rStyle w:val="IntenseEmphasis"/>
+        </w:rPr>
+      </w:pPr>
+      <w:r>
+        <w:t xml:space="preserve">User </w:t>
+      </w:r>
+      <w:proofErr w:type="spellStart"/>
+      <w:r>
+        <w:rPr>
+          <w:b/>
+          <w:bCs/>
+        </w:rPr>
+        <w:t>loggedinUser</w:t>
+      </w:r>
+      <w:proofErr w:type="spellEnd"/>
+      <w:r>
+        <w:t xml:space="preserve">; </w:t>
+      </w:r>
+      <w:r>
+        <w:rPr>
+          <w:rStyle w:val="IntenseEmphasis"/>
+        </w:rPr>
+        <w:t>//</w:t>
+      </w:r>
+      <w:proofErr w:type="spellStart"/>
+      <w:r>
+        <w:rPr>
+          <w:rStyle w:val="IntenseEmphasis"/>
+        </w:rPr>
+        <w:t>LoggedinUser</w:t>
+      </w:r>
+      <w:proofErr w:type="spellEnd"/>
+      <w:r>
+        <w:rPr>
+          <w:rStyle w:val="IntenseEmphasis"/>
+        </w:rPr>
+        <w:t xml:space="preserve"> struct</w:t>
+      </w:r>
+    </w:p>
+    <w:p>
+      <w:pPr>
+        <w:pStyle w:val="Heading1"/>
+      </w:pPr>
+      <w:r>
+        <w:t>Global Variables</w:t>
+      </w:r>
+    </w:p>
+    <w:p>
+      <w:r>
+        <w:t xml:space="preserve">string </w:t>
+      </w:r>
+      <w:proofErr w:type="spellStart"/>
+      <w:r>
+        <w:rPr>
+          <w:rStyle w:val="Strong"/>
+        </w:rPr>
+        <w:t>filepathUsersLogin</w:t>
+      </w:r>
+      <w:proofErr w:type="spellEnd"/>
+      <w:r>
+        <w:t xml:space="preserve"> </w:t>
+      </w:r>
+      <w:r>
+        <w:rPr>
+          <w:rStyle w:val="IntenseEmphasis"/>
+        </w:rPr>
+        <w:t>//</w:t>
+      </w:r>
+      <w:r>
+        <w:rPr>
+          <w:rStyle w:val="IntenseEmphasis"/>
+        </w:rPr>
+        <w:t>location of usersLogin.txt file</w:t>
+      </w:r>
+    </w:p>
+    <w:p>
+      <w:r>
+        <w:t>string</w:t>
+      </w:r>
+      <w:r>
+        <w:rPr>
+          <w:rStyle w:val="Strong"/>
+        </w:rPr>
+        <w:t xml:space="preserve"> message</w:t>
+      </w:r>
+      <w:r>
+        <w:t xml:space="preserve"> </w:t>
+      </w:r>
+      <w:r>
+        <w:rPr>
+          <w:rStyle w:val="IntenseEmphasis"/>
+        </w:rPr>
+        <w:t>//Pass messages to display to the user</w:t>
+      </w:r>
+    </w:p>
     <w:p/>
     <w:p>
       <w:pPr>
         <w:pStyle w:val="Heading1"/>
       </w:pPr>
       <w:r>
-        <w:t>Global Variables</w:t>
-      </w:r>
-    </w:p>
-    <w:p>
-      <w:r>
-        <w:t xml:space="preserve">string </w:t>
+        <w:t>Functions</w:t>
+      </w:r>
+    </w:p>
+    <w:p>
+      <w:pPr>
+        <w:rPr>
+          <w:rStyle w:val="IntenseEmphasis"/>
+        </w:rPr>
+      </w:pPr>
+      <w:r>
+        <w:t>bool</w:t>
       </w:r>
       <w:r>
         <w:rPr>
           <w:rStyle w:val="Strong"/>
         </w:rPr>
-        <w:t>filepathUsersLogin</w:t>
-      </w:r>
-      <w:r>
-        <w:t xml:space="preserve"> </w:t>
-      </w:r>
-      <w:r>
-        <w:rPr>
-          <w:rStyle w:val="IntenseEmphasis"/>
-        </w:rPr>
-        <w:t>//</w:t>
-      </w:r>
-      <w:r>
-        <w:rPr>
-          <w:rStyle w:val="IntenseEmphasis"/>
-        </w:rPr>
-        <w:t>location of usersLogin.txt file</w:t>
-      </w:r>
-    </w:p>
-    <w:p>
-      <w:r>
-        <w:t>string</w:t>
-      </w:r>
+        <w:t xml:space="preserve"> </w:t>
+      </w:r>
+      <w:proofErr w:type="spellStart"/>
+      <w:proofErr w:type="gramStart"/>
       <w:r>
         <w:rPr>
           <w:rStyle w:val="Strong"/>
         </w:rPr>
-        <w:t xml:space="preserve"> message</w:t>
-      </w:r>
-      <w:r>
-        <w:t xml:space="preserve"> </w:t>
-      </w:r>
-      <w:r>
-        <w:rPr>
-          <w:rStyle w:val="IntenseEmphasis"/>
-        </w:rPr>
-        <w:t>//Pass messages to display to the user</w:t>
-      </w:r>
-    </w:p>
-    <w:p/>
-    <w:p>
-      <w:pPr>
-        <w:pStyle w:val="Heading1"/>
-      </w:pPr>
-      <w:r>
-        <w:t>Functions</w:t>
-      </w:r>
-    </w:p>
-    <w:p>
-      <w:pPr>
-        <w:rPr>
-          <w:rStyle w:val="IntenseEmphasis"/>
-        </w:rPr>
-      </w:pPr>
-      <w:r>
-        <w:t>bool</w:t>
-      </w:r>
+        <w:t>checkLogin</w:t>
+      </w:r>
+      <w:proofErr w:type="spellEnd"/>
       <w:r>
         <w:rPr>
           <w:rStyle w:val="Strong"/>
         </w:rPr>
-        <w:t xml:space="preserve"> </w:t>
-      </w:r>
+        <w:t>(</w:t>
+      </w:r>
+      <w:proofErr w:type="gramEnd"/>
       <w:r>
         <w:rPr>
           <w:rStyle w:val="Strong"/>
         </w:rPr>
-        <w:t>checkLogin()</w:t>
+        <w:t>)</w:t>
       </w:r>
       <w:r>
         <w:br/>
@@ -265,7 +503,21 @@
         <w:rPr>
           <w:rStyle w:val="IntenseEmphasis"/>
         </w:rPr>
-        <w:t>// Returns true if the username and password entered match. Returns false after 3 wrong attempts. Stores users information in User vector/struct</w:t>
+        <w:t xml:space="preserve">// Returns true if the username and password entered match. Returns false after 3 wrong attempts. Stores </w:t>
+      </w:r>
+      <w:proofErr w:type="gramStart"/>
+      <w:r>
+        <w:rPr>
+          <w:rStyle w:val="IntenseEmphasis"/>
+        </w:rPr>
+        <w:t>users</w:t>
+      </w:r>
+      <w:proofErr w:type="gramEnd"/>
+      <w:r>
+        <w:rPr>
+          <w:rStyle w:val="IntenseEmphasis"/>
+        </w:rPr>
+        <w:t xml:space="preserve"> information in User vector/struct</w:t>
       </w:r>
       <w:r>
         <w:rPr>
@@ -286,6 +538,8 @@
           <w:iCs w:val="0"/>
         </w:rPr>
       </w:pPr>
+      <w:proofErr w:type="spellStart"/>
+      <w:proofErr w:type="gramStart"/>
       <w:r>
         <w:rPr>
           <w:rStyle w:val="IntenseEmphasis"/>
@@ -294,8 +548,9 @@
           <w:i w:val="0"/>
           <w:iCs w:val="0"/>
         </w:rPr>
-        <w:t>checkLogin()</w:t>
-      </w:r>
+        <w:t>checkLogin</w:t>
+      </w:r>
+      <w:proofErr w:type="spellEnd"/>
       <w:r>
         <w:rPr>
           <w:rStyle w:val="IntenseEmphasis"/>
@@ -304,6 +559,27 @@
           <w:i w:val="0"/>
           <w:iCs w:val="0"/>
         </w:rPr>
+        <w:t>(</w:t>
+      </w:r>
+      <w:proofErr w:type="gramEnd"/>
+      <w:r>
+        <w:rPr>
+          <w:rStyle w:val="IntenseEmphasis"/>
+          <w:b/>
+          <w:bCs/>
+          <w:i w:val="0"/>
+          <w:iCs w:val="0"/>
+        </w:rPr>
+        <w:t>)</w:t>
+      </w:r>
+      <w:r>
+        <w:rPr>
+          <w:rStyle w:val="IntenseEmphasis"/>
+          <w:b/>
+          <w:bCs/>
+          <w:i w:val="0"/>
+          <w:iCs w:val="0"/>
+        </w:rPr>
         <w:t xml:space="preserve"> – Local variables</w:t>
       </w:r>
     </w:p>
@@ -361,239 +637,6 @@
           <w:rStyle w:val="IntenseEmphasis"/>
         </w:rPr>
         <w:t>count number of attempts user has logging in</w:t>
-      </w:r>
-    </w:p>
-    <w:p>
-      <w:pPr>
-        <w:ind w:left="720"/>
-        <w:rPr>
-          <w:rStyle w:val="IntenseEmphasis"/>
-          <w:i w:val="0"/>
-          <w:iCs w:val="0"/>
-          <w:color w:val="auto"/>
-        </w:rPr>
-      </w:pPr>
-      <w:r>
-        <w:t>string</w:t>
-      </w:r>
-      <w:r>
-        <w:rPr>
-          <w:rStyle w:val="IntenseEmphasis"/>
-          <w:i w:val="0"/>
-          <w:iCs w:val="0"/>
-          <w:color w:val="auto"/>
-        </w:rPr>
-        <w:t xml:space="preserve"> </w:t>
-      </w:r>
-      <w:r>
-        <w:rPr>
-          <w:rStyle w:val="IntenseEmphasis"/>
-          <w:i w:val="0"/>
-          <w:iCs w:val="0"/>
-          <w:color w:val="auto"/>
-        </w:rPr>
-        <w:t>input</w:t>
-      </w:r>
-      <w:r>
-        <w:rPr>
-          <w:rStyle w:val="IntenseEmphasis"/>
-          <w:i w:val="0"/>
-          <w:iCs w:val="0"/>
-          <w:color w:val="auto"/>
-        </w:rPr>
-        <w:t xml:space="preserve"> </w:t>
-      </w:r>
-      <w:r>
-        <w:rPr>
-          <w:rStyle w:val="IntenseEmphasis"/>
-        </w:rPr>
-        <w:t>//</w:t>
-      </w:r>
-      <w:r>
-        <w:rPr>
-          <w:rStyle w:val="IntenseEmphasis"/>
-        </w:rPr>
-        <w:t>variable for users input</w:t>
-      </w:r>
-    </w:p>
-    <w:p>
-      <w:pPr>
-        <w:ind w:left="720"/>
-        <w:rPr>
-          <w:rStyle w:val="IntenseEmphasis"/>
-          <w:i w:val="0"/>
-          <w:iCs w:val="0"/>
-          <w:color w:val="auto"/>
-        </w:rPr>
-      </w:pPr>
-      <w:r>
-        <w:t>string</w:t>
-      </w:r>
-      <w:r>
-        <w:rPr>
-          <w:rStyle w:val="IntenseEmphasis"/>
-          <w:i w:val="0"/>
-          <w:iCs w:val="0"/>
-          <w:color w:val="auto"/>
-        </w:rPr>
-        <w:t xml:space="preserve"> </w:t>
-      </w:r>
-      <w:r>
-        <w:rPr>
-          <w:rStyle w:val="IntenseEmphasis"/>
-          <w:i w:val="0"/>
-          <w:iCs w:val="0"/>
-          <w:color w:val="auto"/>
-        </w:rPr>
-        <w:t>line</w:t>
-      </w:r>
-      <w:r>
-        <w:rPr>
-          <w:rStyle w:val="IntenseEmphasis"/>
-          <w:i w:val="0"/>
-          <w:iCs w:val="0"/>
-          <w:color w:val="auto"/>
-        </w:rPr>
-        <w:t xml:space="preserve"> </w:t>
-      </w:r>
-      <w:r>
-        <w:rPr>
-          <w:rStyle w:val="IntenseEmphasis"/>
-        </w:rPr>
-        <w:t xml:space="preserve">//variable for </w:t>
-      </w:r>
-      <w:r>
-        <w:rPr>
-          <w:rStyle w:val="IntenseEmphasis"/>
-        </w:rPr>
-        <w:t>each line read from file</w:t>
-      </w:r>
-    </w:p>
-    <w:p>
-      <w:pPr>
-        <w:ind w:left="720"/>
-        <w:rPr>
-          <w:rStyle w:val="IntenseEmphasis"/>
-          <w:i w:val="0"/>
-          <w:iCs w:val="0"/>
-          <w:color w:val="auto"/>
-        </w:rPr>
-      </w:pPr>
-      <w:r>
-        <w:t>ifstream</w:t>
-      </w:r>
-      <w:r>
-        <w:rPr>
-          <w:rStyle w:val="IntenseEmphasis"/>
-          <w:i w:val="0"/>
-          <w:iCs w:val="0"/>
-          <w:color w:val="auto"/>
-        </w:rPr>
-        <w:t xml:space="preserve"> </w:t>
-      </w:r>
-      <w:r>
-        <w:rPr>
-          <w:rStyle w:val="IntenseEmphasis"/>
-          <w:i w:val="0"/>
-          <w:iCs w:val="0"/>
-          <w:color w:val="auto"/>
-        </w:rPr>
-        <w:t>usersLoginFile</w:t>
-      </w:r>
-      <w:r>
-        <w:rPr>
-          <w:rStyle w:val="IntenseEmphasis"/>
-          <w:i w:val="0"/>
-          <w:iCs w:val="0"/>
-          <w:color w:val="auto"/>
-        </w:rPr>
-        <w:t>(</w:t>
-      </w:r>
-      <w:r>
-        <w:t>filepathUsersLogin</w:t>
-      </w:r>
-      <w:r>
-        <w:rPr>
-          <w:rStyle w:val="IntenseEmphasis"/>
-          <w:i w:val="0"/>
-          <w:iCs w:val="0"/>
-          <w:color w:val="auto"/>
-        </w:rPr>
-        <w:t>)</w:t>
-      </w:r>
-      <w:r>
-        <w:rPr>
-          <w:rStyle w:val="IntenseEmphasis"/>
-          <w:i w:val="0"/>
-          <w:iCs w:val="0"/>
-          <w:color w:val="auto"/>
-        </w:rPr>
-        <w:t xml:space="preserve"> </w:t>
-      </w:r>
-      <w:r>
-        <w:rPr>
-          <w:rStyle w:val="IntenseEmphasis"/>
-        </w:rPr>
-        <w:t>//</w:t>
-      </w:r>
-      <w:r>
-        <w:rPr>
-          <w:rStyle w:val="IntenseEmphasis"/>
-        </w:rPr>
-        <w:t>open file at filepathUsersLogin</w:t>
-      </w:r>
-    </w:p>
-    <w:p>
-      <w:pPr>
-        <w:ind w:left="720"/>
-        <w:rPr>
-          <w:rStyle w:val="IntenseEmphasis"/>
-          <w:i w:val="0"/>
-          <w:iCs w:val="0"/>
-          <w:color w:val="auto"/>
-        </w:rPr>
-      </w:pPr>
-      <w:r>
-        <w:t>string</w:t>
-      </w:r>
-      <w:r>
-        <w:rPr>
-          <w:rStyle w:val="IntenseEmphasis"/>
-          <w:i w:val="0"/>
-          <w:iCs w:val="0"/>
-          <w:color w:val="auto"/>
-        </w:rPr>
-        <w:t xml:space="preserve"> </w:t>
-      </w:r>
-      <w:r>
-        <w:rPr>
-          <w:rStyle w:val="IntenseEmphasis"/>
-          <w:i w:val="0"/>
-          <w:iCs w:val="0"/>
-          <w:color w:val="auto"/>
-        </w:rPr>
-        <w:t>tempName</w:t>
-      </w:r>
-      <w:r>
-        <w:rPr>
-          <w:rStyle w:val="IntenseEmphasis"/>
-          <w:i w:val="0"/>
-          <w:iCs w:val="0"/>
-          <w:color w:val="auto"/>
-        </w:rPr>
-        <w:t xml:space="preserve"> </w:t>
-      </w:r>
-      <w:r>
-        <w:rPr>
-          <w:rStyle w:val="IntenseEmphasis"/>
-        </w:rPr>
-        <w:t>//</w:t>
-      </w:r>
-      <w:r>
-        <w:rPr>
-          <w:rStyle w:val="IntenseEmphasis"/>
-        </w:rPr>
-        <w:t>temporary variable for storing extracted username from file</w:t>
       </w:r>
     </w:p>
     <w:p>
@@ -626,8 +669,259 @@
           <w:iCs w:val="0"/>
           <w:color w:val="auto"/>
         </w:rPr>
+        <w:t>input</w:t>
+      </w:r>
+      <w:r>
+        <w:rPr>
+          <w:rStyle w:val="IntenseEmphasis"/>
+          <w:i w:val="0"/>
+          <w:iCs w:val="0"/>
+          <w:color w:val="auto"/>
+        </w:rPr>
+        <w:t xml:space="preserve"> </w:t>
+      </w:r>
+      <w:r>
+        <w:rPr>
+          <w:rStyle w:val="IntenseEmphasis"/>
+        </w:rPr>
+        <w:t>//</w:t>
+      </w:r>
+      <w:r>
+        <w:rPr>
+          <w:rStyle w:val="IntenseEmphasis"/>
+        </w:rPr>
+        <w:t>variable for users input</w:t>
+      </w:r>
+    </w:p>
+    <w:p>
+      <w:pPr>
+        <w:ind w:left="720"/>
+        <w:rPr>
+          <w:rStyle w:val="IntenseEmphasis"/>
+          <w:i w:val="0"/>
+          <w:iCs w:val="0"/>
+          <w:color w:val="auto"/>
+        </w:rPr>
+      </w:pPr>
+      <w:r>
+        <w:t>string</w:t>
+      </w:r>
+      <w:r>
+        <w:rPr>
+          <w:rStyle w:val="IntenseEmphasis"/>
+          <w:i w:val="0"/>
+          <w:iCs w:val="0"/>
+          <w:color w:val="auto"/>
+        </w:rPr>
+        <w:t xml:space="preserve"> </w:t>
+      </w:r>
+      <w:r>
+        <w:rPr>
+          <w:rStyle w:val="IntenseEmphasis"/>
+          <w:i w:val="0"/>
+          <w:iCs w:val="0"/>
+          <w:color w:val="auto"/>
+        </w:rPr>
+        <w:t>line</w:t>
+      </w:r>
+      <w:r>
+        <w:rPr>
+          <w:rStyle w:val="IntenseEmphasis"/>
+          <w:i w:val="0"/>
+          <w:iCs w:val="0"/>
+          <w:color w:val="auto"/>
+        </w:rPr>
+        <w:t xml:space="preserve"> </w:t>
+      </w:r>
+      <w:r>
+        <w:rPr>
+          <w:rStyle w:val="IntenseEmphasis"/>
+        </w:rPr>
+        <w:t xml:space="preserve">//variable for </w:t>
+      </w:r>
+      <w:r>
+        <w:rPr>
+          <w:rStyle w:val="IntenseEmphasis"/>
+        </w:rPr>
+        <w:t>each line read from file</w:t>
+      </w:r>
+    </w:p>
+    <w:p>
+      <w:pPr>
+        <w:ind w:left="720"/>
+        <w:rPr>
+          <w:rStyle w:val="IntenseEmphasis"/>
+          <w:i w:val="0"/>
+          <w:iCs w:val="0"/>
+          <w:color w:val="auto"/>
+        </w:rPr>
+      </w:pPr>
+      <w:proofErr w:type="spellStart"/>
+      <w:r>
+        <w:t>ifstream</w:t>
+      </w:r>
+      <w:proofErr w:type="spellEnd"/>
+      <w:r>
+        <w:rPr>
+          <w:rStyle w:val="IntenseEmphasis"/>
+          <w:i w:val="0"/>
+          <w:iCs w:val="0"/>
+          <w:color w:val="auto"/>
+        </w:rPr>
+        <w:t xml:space="preserve"> </w:t>
+      </w:r>
+      <w:proofErr w:type="spellStart"/>
+      <w:r>
+        <w:rPr>
+          <w:rStyle w:val="IntenseEmphasis"/>
+          <w:i w:val="0"/>
+          <w:iCs w:val="0"/>
+          <w:color w:val="auto"/>
+        </w:rPr>
+        <w:t>usersLoginFile</w:t>
+      </w:r>
+      <w:proofErr w:type="spellEnd"/>
+      <w:r>
+        <w:rPr>
+          <w:rStyle w:val="IntenseEmphasis"/>
+          <w:i w:val="0"/>
+          <w:iCs w:val="0"/>
+          <w:color w:val="auto"/>
+        </w:rPr>
+        <w:t>(</w:t>
+      </w:r>
+      <w:proofErr w:type="spellStart"/>
+      <w:r>
+        <w:t>filepathUsersLogin</w:t>
+      </w:r>
+      <w:proofErr w:type="spellEnd"/>
+      <w:r>
+        <w:rPr>
+          <w:rStyle w:val="IntenseEmphasis"/>
+          <w:i w:val="0"/>
+          <w:iCs w:val="0"/>
+          <w:color w:val="auto"/>
+        </w:rPr>
+        <w:t>)</w:t>
+      </w:r>
+      <w:r>
+        <w:rPr>
+          <w:rStyle w:val="IntenseEmphasis"/>
+          <w:i w:val="0"/>
+          <w:iCs w:val="0"/>
+          <w:color w:val="auto"/>
+        </w:rPr>
+        <w:t xml:space="preserve"> </w:t>
+      </w:r>
+      <w:r>
+        <w:rPr>
+          <w:rStyle w:val="IntenseEmphasis"/>
+        </w:rPr>
+        <w:t>//</w:t>
+      </w:r>
+      <w:r>
+        <w:rPr>
+          <w:rStyle w:val="IntenseEmphasis"/>
+        </w:rPr>
+        <w:t xml:space="preserve">open file at </w:t>
+      </w:r>
+      <w:proofErr w:type="spellStart"/>
+      <w:r>
+        <w:rPr>
+          <w:rStyle w:val="IntenseEmphasis"/>
+        </w:rPr>
+        <w:t>filepathUsersLogin</w:t>
+      </w:r>
+      <w:proofErr w:type="spellEnd"/>
+    </w:p>
+    <w:p>
+      <w:pPr>
+        <w:ind w:left="720"/>
+        <w:rPr>
+          <w:rStyle w:val="IntenseEmphasis"/>
+          <w:i w:val="0"/>
+          <w:iCs w:val="0"/>
+          <w:color w:val="auto"/>
+        </w:rPr>
+      </w:pPr>
+      <w:r>
+        <w:t>string</w:t>
+      </w:r>
+      <w:r>
+        <w:rPr>
+          <w:rStyle w:val="IntenseEmphasis"/>
+          <w:i w:val="0"/>
+          <w:iCs w:val="0"/>
+          <w:color w:val="auto"/>
+        </w:rPr>
+        <w:t xml:space="preserve"> </w:t>
+      </w:r>
+      <w:proofErr w:type="spellStart"/>
+      <w:r>
+        <w:rPr>
+          <w:rStyle w:val="IntenseEmphasis"/>
+          <w:i w:val="0"/>
+          <w:iCs w:val="0"/>
+          <w:color w:val="auto"/>
+        </w:rPr>
+        <w:t>tempName</w:t>
+      </w:r>
+      <w:proofErr w:type="spellEnd"/>
+      <w:r>
+        <w:rPr>
+          <w:rStyle w:val="IntenseEmphasis"/>
+          <w:i w:val="0"/>
+          <w:iCs w:val="0"/>
+          <w:color w:val="auto"/>
+        </w:rPr>
+        <w:t xml:space="preserve"> </w:t>
+      </w:r>
+      <w:r>
+        <w:rPr>
+          <w:rStyle w:val="IntenseEmphasis"/>
+        </w:rPr>
+        <w:t>//</w:t>
+      </w:r>
+      <w:r>
+        <w:rPr>
+          <w:rStyle w:val="IntenseEmphasis"/>
+        </w:rPr>
+        <w:t>temporary variable for storing extracted username from file</w:t>
+      </w:r>
+    </w:p>
+    <w:p>
+      <w:pPr>
+        <w:ind w:left="720"/>
+        <w:rPr>
+          <w:rStyle w:val="IntenseEmphasis"/>
+          <w:i w:val="0"/>
+          <w:iCs w:val="0"/>
+          <w:color w:val="auto"/>
+        </w:rPr>
+      </w:pPr>
+      <w:r>
+        <w:t>string</w:t>
+      </w:r>
+      <w:r>
+        <w:rPr>
+          <w:rStyle w:val="IntenseEmphasis"/>
+          <w:i w:val="0"/>
+          <w:iCs w:val="0"/>
+          <w:color w:val="auto"/>
+        </w:rPr>
+        <w:t xml:space="preserve"> </w:t>
+      </w:r>
+      <w:proofErr w:type="spellStart"/>
+      <w:r>
+        <w:rPr>
+          <w:rStyle w:val="IntenseEmphasis"/>
+          <w:i w:val="0"/>
+          <w:iCs w:val="0"/>
+          <w:color w:val="auto"/>
+        </w:rPr>
         <w:t>tempPass</w:t>
       </w:r>
+      <w:proofErr w:type="spellEnd"/>
       <w:r>
         <w:rPr>
           <w:rStyle w:val="IntenseEmphasis"/>
@@ -654,26 +948,39 @@
           <w:color w:val="auto"/>
         </w:rPr>
       </w:pPr>
+      <w:proofErr w:type="spellStart"/>
       <w:r>
         <w:t>size_t</w:t>
       </w:r>
-      <w:r>
-        <w:rPr>
-          <w:rStyle w:val="IntenseEmphasis"/>
-          <w:i w:val="0"/>
-          <w:iCs w:val="0"/>
-          <w:color w:val="auto"/>
-        </w:rPr>
-        <w:t xml:space="preserve"> </w:t>
-      </w:r>
-      <w:r>
-        <w:rPr>
-          <w:rStyle w:val="IntenseEmphasis"/>
-          <w:i w:val="0"/>
-          <w:iCs w:val="0"/>
-          <w:color w:val="auto"/>
-        </w:rPr>
-        <w:t xml:space="preserve">passwordLength </w:t>
+      <w:proofErr w:type="spellEnd"/>
+      <w:r>
+        <w:rPr>
+          <w:rStyle w:val="IntenseEmphasis"/>
+          <w:i w:val="0"/>
+          <w:iCs w:val="0"/>
+          <w:color w:val="auto"/>
+        </w:rPr>
+        <w:t xml:space="preserve"> </w:t>
+      </w:r>
+      <w:proofErr w:type="spellStart"/>
+      <w:r>
+        <w:rPr>
+          <w:rStyle w:val="IntenseEmphasis"/>
+          <w:i w:val="0"/>
+          <w:iCs w:val="0"/>
+          <w:color w:val="auto"/>
+        </w:rPr>
+        <w:t>passwordLength</w:t>
+      </w:r>
+      <w:proofErr w:type="spellEnd"/>
+      <w:r>
+        <w:rPr>
+          <w:rStyle w:val="IntenseEmphasis"/>
+          <w:i w:val="0"/>
+          <w:iCs w:val="0"/>
+          <w:color w:val="auto"/>
+        </w:rPr>
+        <w:t xml:space="preserve"> </w:t>
       </w:r>
       <w:r>
         <w:rPr>
@@ -698,26 +1005,39 @@
           <w:color w:val="auto"/>
         </w:rPr>
       </w:pPr>
+      <w:proofErr w:type="spellStart"/>
       <w:r>
         <w:t>size_t</w:t>
       </w:r>
-      <w:r>
-        <w:rPr>
-          <w:rStyle w:val="IntenseEmphasis"/>
-          <w:i w:val="0"/>
-          <w:iCs w:val="0"/>
-          <w:color w:val="auto"/>
-        </w:rPr>
-        <w:t xml:space="preserve"> </w:t>
-      </w:r>
-      <w:r>
-        <w:rPr>
-          <w:rStyle w:val="IntenseEmphasis"/>
-          <w:i w:val="0"/>
-          <w:iCs w:val="0"/>
-          <w:color w:val="auto"/>
-        </w:rPr>
-        <w:t xml:space="preserve">pos </w:t>
+      <w:proofErr w:type="spellEnd"/>
+      <w:r>
+        <w:rPr>
+          <w:rStyle w:val="IntenseEmphasis"/>
+          <w:i w:val="0"/>
+          <w:iCs w:val="0"/>
+          <w:color w:val="auto"/>
+        </w:rPr>
+        <w:t xml:space="preserve"> </w:t>
+      </w:r>
+      <w:proofErr w:type="spellStart"/>
+      <w:r>
+        <w:rPr>
+          <w:rStyle w:val="IntenseEmphasis"/>
+          <w:i w:val="0"/>
+          <w:iCs w:val="0"/>
+          <w:color w:val="auto"/>
+        </w:rPr>
+        <w:t>pos</w:t>
+      </w:r>
+      <w:proofErr w:type="spellEnd"/>
+      <w:r>
+        <w:rPr>
+          <w:rStyle w:val="IntenseEmphasis"/>
+          <w:i w:val="0"/>
+          <w:iCs w:val="0"/>
+          <w:color w:val="auto"/>
+        </w:rPr>
+        <w:t xml:space="preserve"> </w:t>
       </w:r>
       <w:r>
         <w:rPr>
@@ -754,21 +1074,40 @@
         </w:rPr>
         <w:t xml:space="preserve"> </w:t>
       </w:r>
-      <w:r>
-        <w:rPr>
-          <w:rStyle w:val="IntenseEmphasis"/>
-          <w:i w:val="0"/>
-          <w:iCs w:val="0"/>
-          <w:color w:val="auto"/>
-        </w:rPr>
-        <w:t xml:space="preserve">tempPerm </w:t>
-      </w:r>
-      <w:r>
-        <w:rPr>
-          <w:rStyle w:val="IntenseEmphasis"/>
-        </w:rPr>
-        <w:t>//temporary variable for storing extracted permission level from file using pos</w:t>
-      </w:r>
+      <w:proofErr w:type="spellStart"/>
+      <w:r>
+        <w:rPr>
+          <w:rStyle w:val="IntenseEmphasis"/>
+          <w:i w:val="0"/>
+          <w:iCs w:val="0"/>
+          <w:color w:val="auto"/>
+        </w:rPr>
+        <w:t>tempPerm</w:t>
+      </w:r>
+      <w:proofErr w:type="spellEnd"/>
+      <w:r>
+        <w:rPr>
+          <w:rStyle w:val="IntenseEmphasis"/>
+          <w:i w:val="0"/>
+          <w:iCs w:val="0"/>
+          <w:color w:val="auto"/>
+        </w:rPr>
+        <w:t xml:space="preserve"> </w:t>
+      </w:r>
+      <w:r>
+        <w:rPr>
+          <w:rStyle w:val="IntenseEmphasis"/>
+        </w:rPr>
+        <w:t xml:space="preserve">//temporary variable for storing extracted permission level from file using </w:t>
+      </w:r>
+      <w:proofErr w:type="spellStart"/>
+      <w:r>
+        <w:rPr>
+          <w:rStyle w:val="IntenseEmphasis"/>
+        </w:rPr>
+        <w:t>pos</w:t>
+      </w:r>
+      <w:proofErr w:type="spellEnd"/>
     </w:p>
     <w:p>
       <w:pPr>
@@ -786,12 +1125,14 @@
         </w:rPr>
         <w:t xml:space="preserve"> </w:t>
       </w:r>
+      <w:proofErr w:type="spellStart"/>
       <w:r>
         <w:rPr>
           <w:rStyle w:val="Strong"/>
         </w:rPr>
         <w:t>loginRedirection</w:t>
       </w:r>
+      <w:proofErr w:type="spellEnd"/>
       <w:r>
         <w:rPr>
           <w:rStyle w:val="Strong"/>
@@ -811,7 +1152,21 @@
         <w:rPr>
           <w:rStyle w:val="IntenseEmphasis"/>
         </w:rPr>
-        <w:t>// Depending on the logged in users permission level: 0 - Admin, 1 - Hospital, 2 - Donor;</w:t>
+        <w:t xml:space="preserve">// Depending on the logged in </w:t>
+      </w:r>
+      <w:proofErr w:type="gramStart"/>
+      <w:r>
+        <w:rPr>
+          <w:rStyle w:val="IntenseEmphasis"/>
+        </w:rPr>
+        <w:t>users</w:t>
+      </w:r>
+      <w:proofErr w:type="gramEnd"/>
+      <w:r>
+        <w:rPr>
+          <w:rStyle w:val="IntenseEmphasis"/>
+        </w:rPr>
+        <w:t xml:space="preserve"> permission level: 0 - Admin, 1 - Hospital, 2 - Donor;</w:t>
       </w:r>
       <w:r>
         <w:rPr>
@@ -835,19 +1190,7 @@
         <w:rPr>
           <w:rStyle w:val="IntenseEmphasis"/>
         </w:rPr>
-        <w:t xml:space="preserve">r boots user out of system if they </w:t>
-      </w:r>
-      <w:r>
-        <w:rPr>
-          <w:rStyle w:val="IntenseEmphasis"/>
-        </w:rPr>
-        <w:t>don’t</w:t>
-      </w:r>
-      <w:r>
-        <w:rPr>
-          <w:rStyle w:val="IntenseEmphasis"/>
-        </w:rPr>
-        <w:t xml:space="preserve"> have permission</w:t>
+        <w:t>r boots user out of system if they don’t have permission</w:t>
       </w:r>
     </w:p>
     <w:p>
@@ -868,6 +1211,129 @@
     </w:sectPr>
   </w:body>
 </w:document>
+</file>
+
+<file path=word/numbering.xml><?xml version="1.0" encoding="utf-8"?>
+<w:numbering xmlns:wpc="http://schemas.microsoft.com/office/word/2010/wordprocessingCanvas" xmlns:cx="http://schemas.microsoft.com/office/drawing/2014/chartex" xmlns:cx1="http://schemas.microsoft.com/office/drawing/2015/9/8/chartex" xmlns:cx2="http://schemas.microsoft.com/office/drawing/2015/10/21/chartex" xmlns:cx3="http://schemas.microsoft.com/office/drawing/2016/5/9/chartex" xmlns:cx4="http://schemas.microsoft.com/office/drawing/2016/5/10/chartex" xmlns:cx5="http://schemas.microsoft.com/office/drawing/2016/5/11/chartex" xmlns:cx6="http://schemas.microsoft.com/office/drawing/2016/5/12/chartex" xmlns:cx7="http://schemas.microsoft.com/office/drawing/2016/5/13/chartex" xmlns:cx8="http://schemas.microsoft.com/office/drawing/2016/5/14/chartex" xmlns:mc="http://schemas.openxmlformats.org/markup-compatibility/2006" xmlns:aink="http://schemas.microsoft.com/office/drawing/2016/ink" xmlns:am3d="http://schemas.microsoft.com/office/drawing/2017/model3d" xmlns:o="urn:schemas-microsoft-com:office:office" xmlns:r="http://schemas.openxmlformats.org/officeDocument/2006/relationships" xmlns:m="http://schemas.openxmlformats.org/officeDocument/2006/math" xmlns:v="urn:schemas-microsoft-com:vml" xmlns:wp14="http://schemas.microsoft.com/office/word/2010/wordprocessingDrawing" xmlns:wp="http://schemas.openxmlformats.org/drawingml/2006/wordprocessingDrawing" xmlns:w10="urn:schemas-microsoft-com:office:word" xmlns:w="http://schemas.openxmlformats.org/wordprocessingml/2006/main" xmlns:w14="http://schemas.microsoft.com/office/word/2010/wordml" xmlns:w15="http://schemas.microsoft.com/office/word/2012/wordml" xmlns:w16cex="http://schemas.microsoft.com/office/word/2018/wordml/cex" xmlns:w16cid="http://schemas.microsoft.com/office/word/2016/wordml/cid" xmlns:w16="http://schemas.microsoft.com/office/word/2018/wordml" xmlns:w16sdtdh="http://schemas.microsoft.com/office/word/2020/wordml/sdtdatahash" xmlns:w16se="http://schemas.microsoft.com/office/word/2015/wordml/symex" xmlns:wpg="http://schemas.microsoft.com/office/word/2010/wordprocessingGroup" xmlns:wpi="http://schemas.microsoft.com/office/word/2010/wordprocessingInk" xmlns:wne="http://schemas.microsoft.com/office/word/2006/wordml" xmlns:wps="http://schemas.microsoft.com/office/word/2010/wordprocessingShape" mc:Ignorable="w14 w15 w16se w16cid w16 w16cex w16sdtdh wp14">
+  <w:abstractNum w:abstractNumId="0" w15:restartNumberingAfterBreak="0">
+    <w:nsid w:val="61C0594B"/>
+    <w:multiLevelType w:val="hybridMultilevel"/>
+    <w:tmpl w:val="B994FDBC"/>
+    <w:lvl w:ilvl="0" w:tplc="770CA8BC">
+      <w:numFmt w:val="bullet"/>
+      <w:lvlText w:val="-"/>
+      <w:lvlJc w:val="left"/>
+      <w:pPr>
+        <w:ind w:left="1800" w:hanging="360"/>
+      </w:pPr>
+      <w:rPr>
+        <w:rFonts w:ascii="Calibri" w:eastAsiaTheme="minorEastAsia" w:hAnsi="Calibri" w:cs="Calibri" w:hint="default"/>
+        <w:b w:val="0"/>
+        <w:i w:val="0"/>
+        <w:color w:val="auto"/>
+      </w:rPr>
+    </w:lvl>
+    <w:lvl w:ilvl="1" w:tplc="14090003" w:tentative="1">
+      <w:start w:val="1"/>
+      <w:numFmt w:val="bullet"/>
+      <w:lvlText w:val="o"/>
+      <w:lvlJc w:val="left"/>
+      <w:pPr>
+        <w:ind w:left="2520" w:hanging="360"/>
+      </w:pPr>
+      <w:rPr>
+        <w:rFonts w:ascii="Courier New" w:hAnsi="Courier New" w:cs="Courier New" w:hint="default"/>
+      </w:rPr>
+    </w:lvl>
+    <w:lvl w:ilvl="2" w:tplc="14090005" w:tentative="1">
+      <w:start w:val="1"/>
+      <w:numFmt w:val="bullet"/>
+      <w:lvlText w:val=""/>
+      <w:lvlJc w:val="left"/>
+      <w:pPr>
+        <w:ind w:left="3240" w:hanging="360"/>
+      </w:pPr>
+      <w:rPr>
+        <w:rFonts w:ascii="Wingdings" w:hAnsi="Wingdings" w:hint="default"/>
+      </w:rPr>
+    </w:lvl>
+    <w:lvl w:ilvl="3" w:tplc="14090001" w:tentative="1">
+      <w:start w:val="1"/>
+      <w:numFmt w:val="bullet"/>
+      <w:lvlText w:val=""/>
+      <w:lvlJc w:val="left"/>
+      <w:pPr>
+        <w:ind w:left="3960" w:hanging="360"/>
+      </w:pPr>
+      <w:rPr>
+        <w:rFonts w:ascii="Symbol" w:hAnsi="Symbol" w:hint="default"/>
+      </w:rPr>
+    </w:lvl>
+    <w:lvl w:ilvl="4" w:tplc="14090003" w:tentative="1">
+      <w:start w:val="1"/>
+      <w:numFmt w:val="bullet"/>
+      <w:lvlText w:val="o"/>
+      <w:lvlJc w:val="left"/>
+      <w:pPr>
+        <w:ind w:left="4680" w:hanging="360"/>
+      </w:pPr>
+      <w:rPr>
+        <w:rFonts w:ascii="Courier New" w:hAnsi="Courier New" w:cs="Courier New" w:hint="default"/>
+      </w:rPr>
+    </w:lvl>
+    <w:lvl w:ilvl="5" w:tplc="14090005" w:tentative="1">
+      <w:start w:val="1"/>
+      <w:numFmt w:val="bullet"/>
+      <w:lvlText w:val=""/>
+      <w:lvlJc w:val="left"/>
+      <w:pPr>
+        <w:ind w:left="5400" w:hanging="360"/>
+      </w:pPr>
+      <w:rPr>
+        <w:rFonts w:ascii="Wingdings" w:hAnsi="Wingdings" w:hint="default"/>
+      </w:rPr>
+    </w:lvl>
+    <w:lvl w:ilvl="6" w:tplc="14090001" w:tentative="1">
+      <w:start w:val="1"/>
+      <w:numFmt w:val="bullet"/>
+      <w:lvlText w:val=""/>
+      <w:lvlJc w:val="left"/>
+      <w:pPr>
+        <w:ind w:left="6120" w:hanging="360"/>
+      </w:pPr>
+      <w:rPr>
+        <w:rFonts w:ascii="Symbol" w:hAnsi="Symbol" w:hint="default"/>
+      </w:rPr>
+    </w:lvl>
+    <w:lvl w:ilvl="7" w:tplc="14090003" w:tentative="1">
+      <w:start w:val="1"/>
+      <w:numFmt w:val="bullet"/>
+      <w:lvlText w:val="o"/>
+      <w:lvlJc w:val="left"/>
+      <w:pPr>
+        <w:ind w:left="6840" w:hanging="360"/>
+      </w:pPr>
+      <w:rPr>
+        <w:rFonts w:ascii="Courier New" w:hAnsi="Courier New" w:cs="Courier New" w:hint="default"/>
+      </w:rPr>
+    </w:lvl>
+    <w:lvl w:ilvl="8" w:tplc="14090005" w:tentative="1">
+      <w:start w:val="1"/>
+      <w:numFmt w:val="bullet"/>
+      <w:lvlText w:val=""/>
+      <w:lvlJc w:val="left"/>
+      <w:pPr>
+        <w:ind w:left="7560" w:hanging="360"/>
+      </w:pPr>
+      <w:rPr>
+        <w:rFonts w:ascii="Wingdings" w:hAnsi="Wingdings" w:hint="default"/>
+      </w:rPr>
+    </w:lvl>
+  </w:abstractNum>
+  <w:num w:numId="1">
+    <w:abstractNumId w:val="0"/>
+  </w:num>
+</w:numbering>
 </file>
 
 <file path=word/styles.xml><?xml version="1.0" encoding="utf-8"?>
@@ -1906,6 +2372,17 @@
       <w:outlineLvl w:val="9"/>
     </w:pPr>
   </w:style>
+  <w:style w:type="paragraph" w:styleId="ListParagraph">
+    <w:name w:val="List Paragraph"/>
+    <w:basedOn w:val="Normal"/>
+    <w:uiPriority w:val="34"/>
+    <w:qFormat/>
+    <w:rsid w:val="003C003D"/>
+    <w:pPr>
+      <w:ind w:left="720"/>
+      <w:contextualSpacing/>
+    </w:pPr>
+  </w:style>
 </w:styles>
 </file>
 

</xml_diff>